<commit_message>
working script for basic styles
</commit_message>
<xml_diff>
--- a/files/test.docx
+++ b/files/test.docx
@@ -63,28 +63,229 @@
         <w:t>Art. 125, 129 CC ; l</w:t>
       </w:r>
       <w:r>
-        <w:t>a modification d’un jugement de divorce permet d’adapter la réglementation aux circonstances nouvelles liées à des faits nouveaux importants et durables. Un fait revêt un caractère nouveau lorsqu’il n’a pas été pris en considération pour fixer la contribution d’entretien lors du divorce. Il est présumé que la contribution d’entretien a été fixée en tenant compte des modifications prévisibles, soit celles qui, bien que futures, sont déjà certaines ou fort probables. Si la condition du fait nouveau est remplie, le juge doit fixer la nouvelle contribution sur la base de l’art. 125 CC, en usant de son pouvoir d’appréciation, après avoir actualisé tous les éléments pris en compte dans le calcul précédent (consid. 11.1.1). Lorsque les revenus ne suffisent pas à l’entretien des époux, rien ne s’oppose à ce que l’entretien soit assuré par la fortune, y compris les éventuels biens propres, dans la mesure où l’art. 125 al. 2 ch. 5 CC place les revenus et la fortune sur un pied d’égalité. La jurisprudence a déjà admis qu’</w:t>
+        <w:t xml:space="preserve">a modification d’un jugement de divorce permet d’adapter la réglementation aux circonstances nouvelles liées à des faits nouveaux importants et durables. Un fait revêt un caractère nouveau lorsqu’il n’a pas été pris en considération pour fixer la contribution </w:t>
+      </w:r>
+      <w:r>
+        <w:rPr>
+          <w:u w:val="single"/>
+        </w:rPr>
+        <w:t>d’entretien lors du divorce</w:t>
+      </w:r>
+      <w:r>
+        <w:t xml:space="preserve">. Il est présumé que la contribution d’entretien a été fixée en tenant compte des modifications prévisibles, soit celles qui, bien que futures, sont déjà certaines ou fort probables. Si la condition du fait nouveau est remplie, le juge doit fixer la nouvelle contribution sur la base de l’art. 125 CC, en usant </w:t>
+      </w:r>
+      <w:r>
+        <w:rPr>
+          <w:b/>
+        </w:rPr>
+        <w:t>de son pouvoir d’appréciation</w:t>
+      </w:r>
+      <w:r>
+        <w:t>, après avoir actualisé tous les éléments pris en compte dans le calcul précédent (consid. 11.1.1). Lorsque les revenus ne suffisent pas à l’entretien des époux, rien ne s’oppose à ce que l’entretien soit assuré par la fortune, y compris les éventuels biens propres, dans la mesure où l’art. 125 al. 2 ch. 5 CC place les revenus et la fortune sur un pied d’égalité. La jurisprudence a déjà admis qu’</w:t>
       </w:r>
       <w:r>
         <w:t xml:space="preserve">un débirentier soit </w:t>
       </w:r>
+      <w:r>
+        <w:t>contraint</w:t>
+      </w:r>
+      <w:r>
+        <w:br/>
+      </w:r>
+      <w:r>
+        <w:br/>
+      </w:r>
+      <w:r>
+        <w:rPr>
+          <w:i/>
+        </w:rPr>
+        <w:t>d’entamer la substance de</w:t>
+      </w:r>
+      <w:r>
+        <w:t xml:space="preserve"> son importante fortune afin de couvrir le minimum vital élargi de son épouse (consid. </w:t>
+      </w:r>
+      <w:r>
+        <w:t>11.1.2).</w:t>
+      </w:r>
+    </w:p>
+    <w:p>
+      <w:pPr>
+        <w:pStyle w:val="Texte"/>
+        <w:numPr>
+          <w:ilvl w:val="0"/>
+          <w:numId w:val="0"/>
+        </w:numPr>
+      </w:pPr>
+    </w:p>
+    <w:p>
+      <w:pPr>
+        <w:pStyle w:val="Texte"/>
+        <w:rPr>
+          <w:lang w:val="de-CH"/>
+        </w:rPr>
+      </w:pPr>
+      <w:r>
+        <w:rPr>
+          <w:lang w:val="de-CH"/>
+        </w:rPr>
+        <w:t>Fankhauser Roland, Die Ehekrise als Grenze des Ehegattenerbrechts : eine Studie an der Schnittstelle zwischen Ehe- und Erbrecht, Berne 2011</w:t>
+      </w:r>
+    </w:p>
+    <w:p>
+      <w:pPr>
+        <w:pStyle w:val="Texte"/>
+      </w:pPr>
+      <w:r>
+        <w:t>Guillod Olivier, Droit des familles (</w:t>
+      </w:r>
+      <w:r>
+        <w:t>L</w:t>
+      </w:r>
+      <w:r>
+        <w:t>es abrégés), 2</w:t>
+      </w:r>
+      <w:r>
+        <w:rPr>
+          <w:vertAlign w:val="superscript"/>
+        </w:rPr>
+        <w:t>e</w:t>
+      </w:r>
+      <w:r>
+        <w:t xml:space="preserve"> éd., Bâle 2012</w:t>
+      </w:r>
+    </w:p>
+    <w:p>
+      <w:pPr>
+        <w:pStyle w:val="Texte"/>
+        <w:rPr>
+          <w:lang w:val="de-CH"/>
+        </w:rPr>
+      </w:pPr>
+      <w:r>
+        <w:rPr>
+          <w:lang w:val="de-CH"/>
+        </w:rPr>
+        <w:t>Herzig Christophe A., Das Kind in den familienrechtlichen Verfahren, Zurich</w:t>
+      </w:r>
+      <w:r>
+        <w:rPr>
+          <w:lang w:val="de-CH"/>
+        </w:rPr>
+        <w:t>/</w:t>
+      </w:r>
+      <w:r>
+        <w:rPr>
+          <w:lang w:val="de-CH"/>
+        </w:rPr>
+        <w:t>Bâle</w:t>
+      </w:r>
+      <w:r>
+        <w:rPr>
+          <w:lang w:val="de-CH"/>
+        </w:rPr>
+        <w:t>/</w:t>
+      </w:r>
+      <w:r>
+        <w:rPr>
+          <w:lang w:val="de-CH"/>
+        </w:rPr>
+        <w:t>Genève 2012</w:t>
+      </w:r>
+    </w:p>
+    <w:p>
+      <w:pPr>
+        <w:pStyle w:val="Texte"/>
+        <w:rPr>
+          <w:lang w:val="de-CH"/>
+        </w:rPr>
+      </w:pPr>
+      <w:r>
+        <w:rPr>
+          <w:lang w:val="de-CH"/>
+        </w:rPr>
+        <w:t>Kokotek Roland, Die Auskunftspflicht des Ehegatten nach Art. 170 ZGB, Zurich 2012</w:t>
+      </w:r>
+    </w:p>
+    <w:p>
+      <w:pPr>
+        <w:pStyle w:val="Texte"/>
+      </w:pPr>
+      <w:r>
+        <w:t>De Luze Estelle, Le droit de correction notamment sous l’angle du bien de l’enfant : étude de droit suisse, Lausanne 2011</w:t>
+      </w:r>
+    </w:p>
+    <w:p>
+      <w:pPr>
+        <w:pStyle w:val="Texte"/>
+        <w:rPr>
+          <w:lang w:val="de-CH"/>
+        </w:rPr>
+      </w:pPr>
+      <w:r>
+        <w:rPr>
+          <w:lang w:val="de-CH"/>
+        </w:rPr>
+        <w:t>Mazenauer Lucie, Internationale Kindesentführungen und Rückführungen : eine Analyse im Lichte des Kindeswohls, Zurich 2012</w:t>
+      </w:r>
+    </w:p>
+    <w:p>
+      <w:pPr>
+        <w:pStyle w:val="Texte"/>
+      </w:pPr>
+      <w:r>
+        <w:t>Meyer-Bisch Patrice (édit.), L’enfant témoin et sujet : les droits culturels de l’enfant, Genève 2012</w:t>
+      </w:r>
+    </w:p>
+    <w:p>
+      <w:pPr>
+        <w:pStyle w:val="Texte"/>
+      </w:pPr>
+      <w:r>
+        <w:rPr>
+          <w:lang w:val="it-CH"/>
+        </w:rPr>
+        <w:t xml:space="preserve">Rumo-Jungo Alexandra et al. </w:t>
+      </w:r>
+      <w:r>
+        <w:rPr>
+          <w:lang w:val="de-CH"/>
+        </w:rPr>
+        <w:t xml:space="preserve">(édit.), Der neue Familienprozess : Durchsetzung und Vollstreckung familienrechtlicher Ansprüche, 6. </w:t>
+      </w:r>
+      <w:r>
+        <w:t>Symposium zum Familien</w:t>
+      </w:r>
+      <w:r>
+        <w:t>recht 2011</w:t>
+      </w:r>
+      <w:r>
+        <w:t>, Zurich 2012</w:t>
+      </w:r>
+    </w:p>
+    <w:p>
+      <w:pPr>
+        <w:pStyle w:val="Texte"/>
+        <w:rPr>
+          <w:lang w:val="de-CH"/>
+        </w:rPr>
+      </w:pPr>
+      <w:r>
+        <w:rPr>
+          <w:lang w:val="de-CH"/>
+        </w:rPr>
+        <w:t>Toscano Isabella, Ehescheidungen mit grenzüberschreitendem Bezug : von divergierenden nationalen Scheidungs-voraussetzungen zu einem einheitlichen europäischen Scheidungsrecht ?, Frankfurt am Main 2011</w:t>
+      </w:r>
+    </w:p>
+    <w:p>
+      <w:pPr>
+        <w:pStyle w:val="Texte"/>
+        <w:numPr>
+          <w:ilvl w:val="0"/>
+          <w:numId w:val="0"/>
+        </w:numPr>
+      </w:pPr>
       <w:bookmarkStart w:id="0" w:name="_GoBack"/>
       <w:bookmarkEnd w:id="0"/>
-      <w:r>
-        <w:t>contraint</w:t>
-      </w:r>
-      <w:r>
-        <w:br/>
-      </w:r>
-      <w:r>
-        <w:br/>
-      </w:r>
-      <w:r>
-        <w:t xml:space="preserve">d’entamer la substance de son importante fortune afin de couvrir le minimum vital élargi de son épouse (consid. </w:t>
-      </w:r>
-      <w:r>
-        <w:t>11.1.2).</w:t>
-      </w:r>
     </w:p>
     <w:sectPr>
       <w:headerReference w:type="even" r:id="rId10"/>

</xml_diff>

<commit_message>
flag list item and text bloc
</commit_message>
<xml_diff>
--- a/files/test.docx
+++ b/files/test.docx
@@ -93,9 +93,6 @@
         <w:br/>
       </w:r>
       <w:r>
-        <w:br/>
-      </w:r>
-      <w:r>
         <w:rPr>
           <w:i/>
         </w:rPr>
@@ -120,6 +117,10 @@
     <w:p>
       <w:pPr>
         <w:pStyle w:val="Texte"/>
+        <w:numPr>
+          <w:ilvl w:val="0"/>
+          <w:numId w:val="10"/>
+        </w:numPr>
         <w:rPr>
           <w:lang w:val="de-CH"/>
         </w:rPr>
@@ -134,6 +135,10 @@
     <w:p>
       <w:pPr>
         <w:pStyle w:val="Texte"/>
+        <w:numPr>
+          <w:ilvl w:val="0"/>
+          <w:numId w:val="10"/>
+        </w:numPr>
       </w:pPr>
       <w:r>
         <w:t>Guillod Olivier, Droit des familles (</w:t>
@@ -157,6 +162,10 @@
     <w:p>
       <w:pPr>
         <w:pStyle w:val="Texte"/>
+        <w:numPr>
+          <w:ilvl w:val="0"/>
+          <w:numId w:val="10"/>
+        </w:numPr>
         <w:rPr>
           <w:lang w:val="de-CH"/>
         </w:rPr>
@@ -165,7 +174,7 @@
         <w:rPr>
           <w:lang w:val="de-CH"/>
         </w:rPr>
-        <w:t>Herzig Christophe A., Das Kind in den familienrechtlichen Verfahren, Zurich</w:t>
+        <w:t>Zurich</w:t>
       </w:r>
       <w:r>
         <w:rPr>
@@ -195,86 +204,140 @@
     <w:p>
       <w:pPr>
         <w:pStyle w:val="Texte"/>
+        <w:numPr>
+          <w:ilvl w:val="0"/>
+          <w:numId w:val="10"/>
+        </w:numPr>
         <w:rPr>
           <w:lang w:val="de-CH"/>
         </w:rPr>
       </w:pPr>
+      <w:r>
+        <w:rPr>
+          <w:noProof/>
+        </w:rPr>
+        <mc:AlternateContent>
+          <mc:Choice Requires="wps">
+            <w:drawing>
+              <wp:anchor distT="0" distB="0" distL="114300" distR="114300" simplePos="0" relativeHeight="251659264" behindDoc="0" locked="0" layoutInCell="1" allowOverlap="1" wp14:anchorId="3A30CB42" wp14:editId="5C9889DC">
+                <wp:simplePos x="0" y="0"/>
+                <wp:positionH relativeFrom="column">
+                  <wp:posOffset>228600</wp:posOffset>
+                </wp:positionH>
+                <wp:positionV relativeFrom="paragraph">
+                  <wp:posOffset>450215</wp:posOffset>
+                </wp:positionV>
+                <wp:extent cx="4229100" cy="800100"/>
+                <wp:effectExtent l="0" t="0" r="0" b="12700"/>
+                <wp:wrapSquare wrapText="bothSides"/>
+                <wp:docPr id="1" name="Zone de texte 1"/>
+                <wp:cNvGraphicFramePr/>
+                <a:graphic xmlns:a="http://schemas.openxmlformats.org/drawingml/2006/main">
+                  <a:graphicData uri="http://schemas.microsoft.com/office/word/2010/wordprocessingShape">
+                    <wps:wsp>
+                      <wps:cNvSpPr txBox="1"/>
+                      <wps:spPr>
+                        <a:xfrm>
+                          <a:off x="0" y="0"/>
+                          <a:ext cx="4229100" cy="800100"/>
+                        </a:xfrm>
+                        <a:prstGeom prst="rect">
+                          <a:avLst/>
+                        </a:prstGeom>
+                        <a:noFill/>
+                        <a:ln>
+                          <a:noFill/>
+                        </a:ln>
+                        <a:effectLst/>
+                        <a:extLst>
+                          <a:ext uri="{C572A759-6A51-4108-AA02-DFA0A04FC94B}">
+                            <ma14:wrappingTextBoxFlag xmlns:ma14="http://schemas.microsoft.com/office/mac/drawingml/2011/main"/>
+                          </a:ext>
+                        </a:extLst>
+                      </wps:spPr>
+                      <wps:txbx>
+                        <w:txbxContent>
+                          <w:p>
+                            <w:pPr>
+                              <w:pStyle w:val="Texte"/>
+                              <w:numPr>
+                                <w:ilvl w:val="0"/>
+                                <w:numId w:val="0"/>
+                              </w:numPr>
+                              <w:rPr>
+                                <w:lang w:val="de-CH"/>
+                              </w:rPr>
+                            </w:pPr>
+                            <w:r>
+                              <w:rPr>
+                                <w:lang w:val="de-CH"/>
+                              </w:rPr>
+                              <w:t xml:space="preserve">Quis consectetur aenean dictumst proîn ïd prétium namé mattisé nullä aptenuscipit est nullä, anonyma eget scelerisque class aenanm mié àc ornare fermentum cél leçtus vivérra séd, himenaeos interdum dapibus nulla ût nètus cursus consectetur lacinia </w:t>
+                            </w:r>
+                          </w:p>
+                        </w:txbxContent>
+                      </wps:txbx>
+                      <wps:bodyPr rot="0" spcFirstLastPara="0" vertOverflow="overflow" horzOverflow="overflow" vert="horz" wrap="square" lIns="91440" tIns="45720" rIns="91440" bIns="45720" numCol="1" spcCol="0" rtlCol="0" fromWordArt="0" anchor="t" anchorCtr="0" forceAA="0" compatLnSpc="1">
+                        <a:prstTxWarp prst="textNoShape">
+                          <a:avLst/>
+                        </a:prstTxWarp>
+                        <a:noAutofit/>
+                      </wps:bodyPr>
+                    </wps:wsp>
+                  </a:graphicData>
+                </a:graphic>
+                <wp14:sizeRelH relativeFrom="margin">
+                  <wp14:pctWidth>0</wp14:pctWidth>
+                </wp14:sizeRelH>
+                <wp14:sizeRelV relativeFrom="margin">
+                  <wp14:pctHeight>0</wp14:pctHeight>
+                </wp14:sizeRelV>
+              </wp:anchor>
+            </w:drawing>
+          </mc:Choice>
+          <mc:Fallback>
+            <w:pict>
+              <v:shapetype id="_x0000_t202" coordsize="21600,21600" o:spt="202" path="m0,0l0,21600,21600,21600,21600,0xe">
+                <v:stroke joinstyle="miter"/>
+                <v:path gradientshapeok="t" o:connecttype="rect"/>
+              </v:shapetype>
+              <v:shape id="Zone de texte 1" o:spid="_x0000_s1026" type="#_x0000_t202" style="position:absolute;left:0;text-align:left;margin-left:18pt;margin-top:35.45pt;width:333pt;height:63pt;z-index:251659264;visibility:visible;mso-wrap-style:square;mso-width-percent:0;mso-height-percent:0;mso-wrap-distance-left:9pt;mso-wrap-distance-top:0;mso-wrap-distance-right:9pt;mso-wrap-distance-bottom:0;mso-position-horizontal:absolute;mso-position-horizontal-relative:text;mso-position-vertical:absolute;mso-position-vertical-relative:text;mso-width-percent:0;mso-height-percent:0;mso-width-relative:margin;mso-height-relative:margin;v-text-anchor:top" o:gfxdata="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" filled="f" stroked="f">
+                <v:textbox>
+                  <w:txbxContent>
+                    <w:p>
+                      <w:pPr>
+                        <w:pStyle w:val="Texte"/>
+                        <w:numPr>
+                          <w:ilvl w:val="0"/>
+                          <w:numId w:val="0"/>
+                        </w:numPr>
+                        <w:rPr>
+                          <w:lang w:val="de-CH"/>
+                        </w:rPr>
+                      </w:pPr>
+                      <w:r>
+                        <w:rPr>
+                          <w:lang w:val="de-CH"/>
+                        </w:rPr>
+                        <w:t xml:space="preserve">Quis consectetur aenean dictumst proîn ïd prétium namé mattisé nullä aptenuscipit est nullä, anonyma eget scelerisque class aenanm mié àc ornare fermentum cél leçtus vivérra séd, himenaeos interdum dapibus nulla ût nètus cursus consectetur lacinia </w:t>
+                      </w:r>
+                    </w:p>
+                  </w:txbxContent>
+                </v:textbox>
+                <w10:wrap type="square"/>
+              </v:shape>
+            </w:pict>
+          </mc:Fallback>
+        </mc:AlternateContent>
+      </w:r>
       <w:r>
         <w:rPr>
           <w:lang w:val="de-CH"/>
         </w:rPr>
         <w:t>Kokotek Roland, Die Auskunftspflicht des Ehegatten nach Art. 170 ZGB, Zurich 2012</w:t>
       </w:r>
-    </w:p>
-    <w:p>
-      <w:pPr>
-        <w:pStyle w:val="Texte"/>
-      </w:pPr>
-      <w:r>
-        <w:t>De Luze Estelle, Le droit de correction notamment sous l’angle du bien de l’enfant : étude de droit suisse, Lausanne 2011</w:t>
-      </w:r>
-    </w:p>
-    <w:p>
-      <w:pPr>
-        <w:pStyle w:val="Texte"/>
-        <w:rPr>
-          <w:lang w:val="de-CH"/>
-        </w:rPr>
-      </w:pPr>
-      <w:r>
-        <w:rPr>
-          <w:lang w:val="de-CH"/>
-        </w:rPr>
-        <w:t>Mazenauer Lucie, Internationale Kindesentführungen und Rückführungen : eine Analyse im Lichte des Kindeswohls, Zurich 2012</w:t>
-      </w:r>
-    </w:p>
-    <w:p>
-      <w:pPr>
-        <w:pStyle w:val="Texte"/>
-      </w:pPr>
-      <w:r>
-        <w:t>Meyer-Bisch Patrice (édit.), L’enfant témoin et sujet : les droits culturels de l’enfant, Genève 2012</w:t>
-      </w:r>
-    </w:p>
-    <w:p>
-      <w:pPr>
-        <w:pStyle w:val="Texte"/>
-      </w:pPr>
-      <w:r>
-        <w:rPr>
-          <w:lang w:val="it-CH"/>
-        </w:rPr>
-        <w:t xml:space="preserve">Rumo-Jungo Alexandra et al. </w:t>
-      </w:r>
-      <w:r>
-        <w:rPr>
-          <w:lang w:val="de-CH"/>
-        </w:rPr>
-        <w:t xml:space="preserve">(édit.), Der neue Familienprozess : Durchsetzung und Vollstreckung familienrechtlicher Ansprüche, 6. </w:t>
-      </w:r>
-      <w:r>
-        <w:t>Symposium zum Familien</w:t>
-      </w:r>
-      <w:r>
-        <w:t>recht 2011</w:t>
-      </w:r>
-      <w:r>
-        <w:t>, Zurich 2012</w:t>
-      </w:r>
-    </w:p>
-    <w:p>
-      <w:pPr>
-        <w:pStyle w:val="Texte"/>
-        <w:rPr>
-          <w:lang w:val="de-CH"/>
-        </w:rPr>
-      </w:pPr>
-      <w:r>
-        <w:rPr>
-          <w:lang w:val="de-CH"/>
-        </w:rPr>
-        <w:t>Toscano Isabella, Ehescheidungen mit grenzüberschreitendem Bezug : von divergierenden nationalen Scheidungs-voraussetzungen zu einem einheitlichen europäischen Scheidungsrecht ?, Frankfurt am Main 2011</w:t>
-      </w:r>
+      <w:bookmarkStart w:id="0" w:name="_GoBack"/>
+      <w:bookmarkEnd w:id="0"/>
     </w:p>
     <w:p>
       <w:pPr>
@@ -283,9 +346,54 @@
           <w:ilvl w:val="0"/>
           <w:numId w:val="0"/>
         </w:numPr>
-      </w:pPr>
-      <w:bookmarkStart w:id="0" w:name="_GoBack"/>
-      <w:bookmarkEnd w:id="0"/>
+        <w:ind w:left="720"/>
+        <w:rPr>
+          <w:lang w:val="de-CH"/>
+        </w:rPr>
+      </w:pPr>
+    </w:p>
+    <w:p>
+      <w:pPr>
+        <w:pStyle w:val="Texte"/>
+        <w:numPr>
+          <w:ilvl w:val="0"/>
+          <w:numId w:val="12"/>
+        </w:numPr>
+      </w:pPr>
+      <w:r>
+        <w:t>De Luze Estelle, Le droit de correction notamment sous l’angle du bien de l’enfant : étude de droit suisse, Lausanne 2011</w:t>
+      </w:r>
+    </w:p>
+    <w:p>
+      <w:pPr>
+        <w:pStyle w:val="Texte"/>
+        <w:numPr>
+          <w:ilvl w:val="0"/>
+          <w:numId w:val="12"/>
+        </w:numPr>
+        <w:rPr>
+          <w:lang w:val="de-CH"/>
+        </w:rPr>
+      </w:pPr>
+      <w:r>
+        <w:rPr>
+          <w:lang w:val="de-CH"/>
+        </w:rPr>
+        <w:t>Mazenauer Lucie, Internationale Kindesentführungen und Rückführungen : eine Analyse im Lichte des Kindeswohls, Zurich 2012</w:t>
+      </w:r>
+    </w:p>
+    <w:p>
+      <w:pPr>
+        <w:pStyle w:val="Texte"/>
+        <w:numPr>
+          <w:ilvl w:val="0"/>
+          <w:numId w:val="0"/>
+        </w:numPr>
+        <w:ind w:left="720"/>
+        <w:rPr>
+          <w:lang w:val="de-CH"/>
+        </w:rPr>
+      </w:pPr>
     </w:p>
     <w:sectPr>
       <w:headerReference w:type="even" r:id="rId10"/>
@@ -358,7 +466,7 @@
         <w:sz w:val="18"/>
         <w:szCs w:val="18"/>
       </w:rPr>
-      <w:t>10</w:t>
+      <w:t>2</w:t>
     </w:r>
     <w:r>
       <w:rPr>
@@ -679,6 +787,232 @@
     </w:lvl>
   </w:abstractNum>
   <w:abstractNum w:abstractNumId="1">
+    <w:nsid w:val="080963F0"/>
+    <w:multiLevelType w:val="hybridMultilevel"/>
+    <w:tmpl w:val="7BC0D554"/>
+    <w:lvl w:ilvl="0" w:tplc="040C0001">
+      <w:start w:val="1"/>
+      <w:numFmt w:val="bullet"/>
+      <w:lvlText w:val=""/>
+      <w:lvlJc w:val="left"/>
+      <w:pPr>
+        <w:ind w:left="720" w:hanging="360"/>
+      </w:pPr>
+      <w:rPr>
+        <w:rFonts w:ascii="Symbol" w:hAnsi="Symbol" w:hint="default"/>
+      </w:rPr>
+    </w:lvl>
+    <w:lvl w:ilvl="1" w:tplc="040C0003" w:tentative="1">
+      <w:start w:val="1"/>
+      <w:numFmt w:val="bullet"/>
+      <w:lvlText w:val="o"/>
+      <w:lvlJc w:val="left"/>
+      <w:pPr>
+        <w:ind w:left="1440" w:hanging="360"/>
+      </w:pPr>
+      <w:rPr>
+        <w:rFonts w:ascii="Courier New" w:hAnsi="Courier New" w:hint="default"/>
+      </w:rPr>
+    </w:lvl>
+    <w:lvl w:ilvl="2" w:tplc="040C0005" w:tentative="1">
+      <w:start w:val="1"/>
+      <w:numFmt w:val="bullet"/>
+      <w:lvlText w:val=""/>
+      <w:lvlJc w:val="left"/>
+      <w:pPr>
+        <w:ind w:left="2160" w:hanging="360"/>
+      </w:pPr>
+      <w:rPr>
+        <w:rFonts w:ascii="Wingdings" w:hAnsi="Wingdings" w:hint="default"/>
+      </w:rPr>
+    </w:lvl>
+    <w:lvl w:ilvl="3" w:tplc="040C0001" w:tentative="1">
+      <w:start w:val="1"/>
+      <w:numFmt w:val="bullet"/>
+      <w:lvlText w:val=""/>
+      <w:lvlJc w:val="left"/>
+      <w:pPr>
+        <w:ind w:left="2880" w:hanging="360"/>
+      </w:pPr>
+      <w:rPr>
+        <w:rFonts w:ascii="Symbol" w:hAnsi="Symbol" w:hint="default"/>
+      </w:rPr>
+    </w:lvl>
+    <w:lvl w:ilvl="4" w:tplc="040C0003" w:tentative="1">
+      <w:start w:val="1"/>
+      <w:numFmt w:val="bullet"/>
+      <w:lvlText w:val="o"/>
+      <w:lvlJc w:val="left"/>
+      <w:pPr>
+        <w:ind w:left="3600" w:hanging="360"/>
+      </w:pPr>
+      <w:rPr>
+        <w:rFonts w:ascii="Courier New" w:hAnsi="Courier New" w:hint="default"/>
+      </w:rPr>
+    </w:lvl>
+    <w:lvl w:ilvl="5" w:tplc="040C0005" w:tentative="1">
+      <w:start w:val="1"/>
+      <w:numFmt w:val="bullet"/>
+      <w:lvlText w:val=""/>
+      <w:lvlJc w:val="left"/>
+      <w:pPr>
+        <w:ind w:left="4320" w:hanging="360"/>
+      </w:pPr>
+      <w:rPr>
+        <w:rFonts w:ascii="Wingdings" w:hAnsi="Wingdings" w:hint="default"/>
+      </w:rPr>
+    </w:lvl>
+    <w:lvl w:ilvl="6" w:tplc="040C0001" w:tentative="1">
+      <w:start w:val="1"/>
+      <w:numFmt w:val="bullet"/>
+      <w:lvlText w:val=""/>
+      <w:lvlJc w:val="left"/>
+      <w:pPr>
+        <w:ind w:left="5040" w:hanging="360"/>
+      </w:pPr>
+      <w:rPr>
+        <w:rFonts w:ascii="Symbol" w:hAnsi="Symbol" w:hint="default"/>
+      </w:rPr>
+    </w:lvl>
+    <w:lvl w:ilvl="7" w:tplc="040C0003" w:tentative="1">
+      <w:start w:val="1"/>
+      <w:numFmt w:val="bullet"/>
+      <w:lvlText w:val="o"/>
+      <w:lvlJc w:val="left"/>
+      <w:pPr>
+        <w:ind w:left="5760" w:hanging="360"/>
+      </w:pPr>
+      <w:rPr>
+        <w:rFonts w:ascii="Courier New" w:hAnsi="Courier New" w:hint="default"/>
+      </w:rPr>
+    </w:lvl>
+    <w:lvl w:ilvl="8" w:tplc="040C0005" w:tentative="1">
+      <w:start w:val="1"/>
+      <w:numFmt w:val="bullet"/>
+      <w:lvlText w:val=""/>
+      <w:lvlJc w:val="left"/>
+      <w:pPr>
+        <w:ind w:left="6480" w:hanging="360"/>
+      </w:pPr>
+      <w:rPr>
+        <w:rFonts w:ascii="Wingdings" w:hAnsi="Wingdings" w:hint="default"/>
+      </w:rPr>
+    </w:lvl>
+  </w:abstractNum>
+  <w:abstractNum w:abstractNumId="2">
+    <w:nsid w:val="09EB1F5A"/>
+    <w:multiLevelType w:val="hybridMultilevel"/>
+    <w:tmpl w:val="EE62E6BE"/>
+    <w:lvl w:ilvl="0" w:tplc="040C000F">
+      <w:start w:val="1"/>
+      <w:numFmt w:val="decimal"/>
+      <w:lvlText w:val="%1."/>
+      <w:lvlJc w:val="left"/>
+      <w:pPr>
+        <w:ind w:left="720" w:hanging="360"/>
+      </w:pPr>
+      <w:rPr>
+        <w:rFonts w:hint="default"/>
+      </w:rPr>
+    </w:lvl>
+    <w:lvl w:ilvl="1" w:tplc="040C0003" w:tentative="1">
+      <w:start w:val="1"/>
+      <w:numFmt w:val="bullet"/>
+      <w:lvlText w:val="o"/>
+      <w:lvlJc w:val="left"/>
+      <w:pPr>
+        <w:ind w:left="1440" w:hanging="360"/>
+      </w:pPr>
+      <w:rPr>
+        <w:rFonts w:ascii="Courier New" w:hAnsi="Courier New" w:hint="default"/>
+      </w:rPr>
+    </w:lvl>
+    <w:lvl w:ilvl="2" w:tplc="040C0005" w:tentative="1">
+      <w:start w:val="1"/>
+      <w:numFmt w:val="bullet"/>
+      <w:lvlText w:val=""/>
+      <w:lvlJc w:val="left"/>
+      <w:pPr>
+        <w:ind w:left="2160" w:hanging="360"/>
+      </w:pPr>
+      <w:rPr>
+        <w:rFonts w:ascii="Wingdings" w:hAnsi="Wingdings" w:hint="default"/>
+      </w:rPr>
+    </w:lvl>
+    <w:lvl w:ilvl="3" w:tplc="040C0001" w:tentative="1">
+      <w:start w:val="1"/>
+      <w:numFmt w:val="bullet"/>
+      <w:lvlText w:val=""/>
+      <w:lvlJc w:val="left"/>
+      <w:pPr>
+        <w:ind w:left="2880" w:hanging="360"/>
+      </w:pPr>
+      <w:rPr>
+        <w:rFonts w:ascii="Symbol" w:hAnsi="Symbol" w:hint="default"/>
+      </w:rPr>
+    </w:lvl>
+    <w:lvl w:ilvl="4" w:tplc="040C0003" w:tentative="1">
+      <w:start w:val="1"/>
+      <w:numFmt w:val="bullet"/>
+      <w:lvlText w:val="o"/>
+      <w:lvlJc w:val="left"/>
+      <w:pPr>
+        <w:ind w:left="3600" w:hanging="360"/>
+      </w:pPr>
+      <w:rPr>
+        <w:rFonts w:ascii="Courier New" w:hAnsi="Courier New" w:hint="default"/>
+      </w:rPr>
+    </w:lvl>
+    <w:lvl w:ilvl="5" w:tplc="040C0005" w:tentative="1">
+      <w:start w:val="1"/>
+      <w:numFmt w:val="bullet"/>
+      <w:lvlText w:val=""/>
+      <w:lvlJc w:val="left"/>
+      <w:pPr>
+        <w:ind w:left="4320" w:hanging="360"/>
+      </w:pPr>
+      <w:rPr>
+        <w:rFonts w:ascii="Wingdings" w:hAnsi="Wingdings" w:hint="default"/>
+      </w:rPr>
+    </w:lvl>
+    <w:lvl w:ilvl="6" w:tplc="040C0001" w:tentative="1">
+      <w:start w:val="1"/>
+      <w:numFmt w:val="bullet"/>
+      <w:lvlText w:val=""/>
+      <w:lvlJc w:val="left"/>
+      <w:pPr>
+        <w:ind w:left="5040" w:hanging="360"/>
+      </w:pPr>
+      <w:rPr>
+        <w:rFonts w:ascii="Symbol" w:hAnsi="Symbol" w:hint="default"/>
+      </w:rPr>
+    </w:lvl>
+    <w:lvl w:ilvl="7" w:tplc="040C0003" w:tentative="1">
+      <w:start w:val="1"/>
+      <w:numFmt w:val="bullet"/>
+      <w:lvlText w:val="o"/>
+      <w:lvlJc w:val="left"/>
+      <w:pPr>
+        <w:ind w:left="5760" w:hanging="360"/>
+      </w:pPr>
+      <w:rPr>
+        <w:rFonts w:ascii="Courier New" w:hAnsi="Courier New" w:hint="default"/>
+      </w:rPr>
+    </w:lvl>
+    <w:lvl w:ilvl="8" w:tplc="040C0005" w:tentative="1">
+      <w:start w:val="1"/>
+      <w:numFmt w:val="bullet"/>
+      <w:lvlText w:val=""/>
+      <w:lvlJc w:val="left"/>
+      <w:pPr>
+        <w:ind w:left="6480" w:hanging="360"/>
+      </w:pPr>
+      <w:rPr>
+        <w:rFonts w:ascii="Wingdings" w:hAnsi="Wingdings" w:hint="default"/>
+      </w:rPr>
+    </w:lvl>
+  </w:abstractNum>
+  <w:abstractNum w:abstractNumId="3">
     <w:nsid w:val="2CF269DD"/>
     <w:multiLevelType w:val="hybridMultilevel"/>
     <w:tmpl w:val="0C244516"/>
@@ -823,7 +1157,7 @@
       </w:rPr>
     </w:lvl>
   </w:abstractNum>
-  <w:abstractNum w:abstractNumId="2">
+  <w:abstractNum w:abstractNumId="4">
     <w:nsid w:val="40C51471"/>
     <w:multiLevelType w:val="hybridMultilevel"/>
     <w:tmpl w:val="D1A4FA40"/>
@@ -936,7 +1270,120 @@
       </w:rPr>
     </w:lvl>
   </w:abstractNum>
-  <w:abstractNum w:abstractNumId="3">
+  <w:abstractNum w:abstractNumId="5">
+    <w:nsid w:val="53C448DC"/>
+    <w:multiLevelType w:val="hybridMultilevel"/>
+    <w:tmpl w:val="4A5AAB9C"/>
+    <w:lvl w:ilvl="0" w:tplc="040C0001">
+      <w:start w:val="1"/>
+      <w:numFmt w:val="bullet"/>
+      <w:lvlText w:val=""/>
+      <w:lvlJc w:val="left"/>
+      <w:pPr>
+        <w:ind w:left="720" w:hanging="360"/>
+      </w:pPr>
+      <w:rPr>
+        <w:rFonts w:ascii="Symbol" w:hAnsi="Symbol" w:hint="default"/>
+      </w:rPr>
+    </w:lvl>
+    <w:lvl w:ilvl="1" w:tplc="040C0003" w:tentative="1">
+      <w:start w:val="1"/>
+      <w:numFmt w:val="bullet"/>
+      <w:lvlText w:val="o"/>
+      <w:lvlJc w:val="left"/>
+      <w:pPr>
+        <w:ind w:left="1440" w:hanging="360"/>
+      </w:pPr>
+      <w:rPr>
+        <w:rFonts w:ascii="Courier New" w:hAnsi="Courier New" w:hint="default"/>
+      </w:rPr>
+    </w:lvl>
+    <w:lvl w:ilvl="2" w:tplc="040C0005" w:tentative="1">
+      <w:start w:val="1"/>
+      <w:numFmt w:val="bullet"/>
+      <w:lvlText w:val=""/>
+      <w:lvlJc w:val="left"/>
+      <w:pPr>
+        <w:ind w:left="2160" w:hanging="360"/>
+      </w:pPr>
+      <w:rPr>
+        <w:rFonts w:ascii="Wingdings" w:hAnsi="Wingdings" w:hint="default"/>
+      </w:rPr>
+    </w:lvl>
+    <w:lvl w:ilvl="3" w:tplc="040C0001" w:tentative="1">
+      <w:start w:val="1"/>
+      <w:numFmt w:val="bullet"/>
+      <w:lvlText w:val=""/>
+      <w:lvlJc w:val="left"/>
+      <w:pPr>
+        <w:ind w:left="2880" w:hanging="360"/>
+      </w:pPr>
+      <w:rPr>
+        <w:rFonts w:ascii="Symbol" w:hAnsi="Symbol" w:hint="default"/>
+      </w:rPr>
+    </w:lvl>
+    <w:lvl w:ilvl="4" w:tplc="040C0003" w:tentative="1">
+      <w:start w:val="1"/>
+      <w:numFmt w:val="bullet"/>
+      <w:lvlText w:val="o"/>
+      <w:lvlJc w:val="left"/>
+      <w:pPr>
+        <w:ind w:left="3600" w:hanging="360"/>
+      </w:pPr>
+      <w:rPr>
+        <w:rFonts w:ascii="Courier New" w:hAnsi="Courier New" w:hint="default"/>
+      </w:rPr>
+    </w:lvl>
+    <w:lvl w:ilvl="5" w:tplc="040C0005" w:tentative="1">
+      <w:start w:val="1"/>
+      <w:numFmt w:val="bullet"/>
+      <w:lvlText w:val=""/>
+      <w:lvlJc w:val="left"/>
+      <w:pPr>
+        <w:ind w:left="4320" w:hanging="360"/>
+      </w:pPr>
+      <w:rPr>
+        <w:rFonts w:ascii="Wingdings" w:hAnsi="Wingdings" w:hint="default"/>
+      </w:rPr>
+    </w:lvl>
+    <w:lvl w:ilvl="6" w:tplc="040C0001" w:tentative="1">
+      <w:start w:val="1"/>
+      <w:numFmt w:val="bullet"/>
+      <w:lvlText w:val=""/>
+      <w:lvlJc w:val="left"/>
+      <w:pPr>
+        <w:ind w:left="5040" w:hanging="360"/>
+      </w:pPr>
+      <w:rPr>
+        <w:rFonts w:ascii="Symbol" w:hAnsi="Symbol" w:hint="default"/>
+      </w:rPr>
+    </w:lvl>
+    <w:lvl w:ilvl="7" w:tplc="040C0003" w:tentative="1">
+      <w:start w:val="1"/>
+      <w:numFmt w:val="bullet"/>
+      <w:lvlText w:val="o"/>
+      <w:lvlJc w:val="left"/>
+      <w:pPr>
+        <w:ind w:left="5760" w:hanging="360"/>
+      </w:pPr>
+      <w:rPr>
+        <w:rFonts w:ascii="Courier New" w:hAnsi="Courier New" w:hint="default"/>
+      </w:rPr>
+    </w:lvl>
+    <w:lvl w:ilvl="8" w:tplc="040C0005" w:tentative="1">
+      <w:start w:val="1"/>
+      <w:numFmt w:val="bullet"/>
+      <w:lvlText w:val=""/>
+      <w:lvlJc w:val="left"/>
+      <w:pPr>
+        <w:ind w:left="6480" w:hanging="360"/>
+      </w:pPr>
+      <w:rPr>
+        <w:rFonts w:ascii="Wingdings" w:hAnsi="Wingdings" w:hint="default"/>
+      </w:rPr>
+    </w:lvl>
+  </w:abstractNum>
+  <w:abstractNum w:abstractNumId="6">
     <w:nsid w:val="625C1E02"/>
     <w:multiLevelType w:val="hybridMultilevel"/>
     <w:tmpl w:val="9AFAE0FE"/>
@@ -1051,7 +1498,7 @@
       </w:rPr>
     </w:lvl>
   </w:abstractNum>
-  <w:abstractNum w:abstractNumId="4">
+  <w:abstractNum w:abstractNumId="7">
     <w:nsid w:val="694B3D39"/>
     <w:multiLevelType w:val="hybridMultilevel"/>
     <w:tmpl w:val="9738B71A"/>
@@ -1195,7 +1642,7 @@
       </w:rPr>
     </w:lvl>
   </w:abstractNum>
-  <w:abstractNum w:abstractNumId="5">
+  <w:abstractNum w:abstractNumId="8">
     <w:nsid w:val="6B0739A8"/>
     <w:multiLevelType w:val="hybridMultilevel"/>
     <w:tmpl w:val="2A1CE0F2"/>
@@ -1310,29 +1757,154 @@
       </w:rPr>
     </w:lvl>
   </w:abstractNum>
+  <w:abstractNum w:abstractNumId="9">
+    <w:nsid w:val="71040410"/>
+    <w:multiLevelType w:val="hybridMultilevel"/>
+    <w:tmpl w:val="EF2884CA"/>
+    <w:lvl w:ilvl="0" w:tplc="040C0001">
+      <w:start w:val="1"/>
+      <w:numFmt w:val="bullet"/>
+      <w:lvlText w:val=""/>
+      <w:lvlJc w:val="left"/>
+      <w:pPr>
+        <w:ind w:left="720" w:hanging="360"/>
+      </w:pPr>
+      <w:rPr>
+        <w:rFonts w:ascii="Symbol" w:hAnsi="Symbol" w:hint="default"/>
+      </w:rPr>
+    </w:lvl>
+    <w:lvl w:ilvl="1" w:tplc="040C0003" w:tentative="1">
+      <w:start w:val="1"/>
+      <w:numFmt w:val="bullet"/>
+      <w:lvlText w:val="o"/>
+      <w:lvlJc w:val="left"/>
+      <w:pPr>
+        <w:ind w:left="1440" w:hanging="360"/>
+      </w:pPr>
+      <w:rPr>
+        <w:rFonts w:ascii="Courier New" w:hAnsi="Courier New" w:hint="default"/>
+      </w:rPr>
+    </w:lvl>
+    <w:lvl w:ilvl="2" w:tplc="040C0005" w:tentative="1">
+      <w:start w:val="1"/>
+      <w:numFmt w:val="bullet"/>
+      <w:lvlText w:val=""/>
+      <w:lvlJc w:val="left"/>
+      <w:pPr>
+        <w:ind w:left="2160" w:hanging="360"/>
+      </w:pPr>
+      <w:rPr>
+        <w:rFonts w:ascii="Wingdings" w:hAnsi="Wingdings" w:hint="default"/>
+      </w:rPr>
+    </w:lvl>
+    <w:lvl w:ilvl="3" w:tplc="040C0001" w:tentative="1">
+      <w:start w:val="1"/>
+      <w:numFmt w:val="bullet"/>
+      <w:lvlText w:val=""/>
+      <w:lvlJc w:val="left"/>
+      <w:pPr>
+        <w:ind w:left="2880" w:hanging="360"/>
+      </w:pPr>
+      <w:rPr>
+        <w:rFonts w:ascii="Symbol" w:hAnsi="Symbol" w:hint="default"/>
+      </w:rPr>
+    </w:lvl>
+    <w:lvl w:ilvl="4" w:tplc="040C0003" w:tentative="1">
+      <w:start w:val="1"/>
+      <w:numFmt w:val="bullet"/>
+      <w:lvlText w:val="o"/>
+      <w:lvlJc w:val="left"/>
+      <w:pPr>
+        <w:ind w:left="3600" w:hanging="360"/>
+      </w:pPr>
+      <w:rPr>
+        <w:rFonts w:ascii="Courier New" w:hAnsi="Courier New" w:hint="default"/>
+      </w:rPr>
+    </w:lvl>
+    <w:lvl w:ilvl="5" w:tplc="040C0005" w:tentative="1">
+      <w:start w:val="1"/>
+      <w:numFmt w:val="bullet"/>
+      <w:lvlText w:val=""/>
+      <w:lvlJc w:val="left"/>
+      <w:pPr>
+        <w:ind w:left="4320" w:hanging="360"/>
+      </w:pPr>
+      <w:rPr>
+        <w:rFonts w:ascii="Wingdings" w:hAnsi="Wingdings" w:hint="default"/>
+      </w:rPr>
+    </w:lvl>
+    <w:lvl w:ilvl="6" w:tplc="040C0001" w:tentative="1">
+      <w:start w:val="1"/>
+      <w:numFmt w:val="bullet"/>
+      <w:lvlText w:val=""/>
+      <w:lvlJc w:val="left"/>
+      <w:pPr>
+        <w:ind w:left="5040" w:hanging="360"/>
+      </w:pPr>
+      <w:rPr>
+        <w:rFonts w:ascii="Symbol" w:hAnsi="Symbol" w:hint="default"/>
+      </w:rPr>
+    </w:lvl>
+    <w:lvl w:ilvl="7" w:tplc="040C0003" w:tentative="1">
+      <w:start w:val="1"/>
+      <w:numFmt w:val="bullet"/>
+      <w:lvlText w:val="o"/>
+      <w:lvlJc w:val="left"/>
+      <w:pPr>
+        <w:ind w:left="5760" w:hanging="360"/>
+      </w:pPr>
+      <w:rPr>
+        <w:rFonts w:ascii="Courier New" w:hAnsi="Courier New" w:hint="default"/>
+      </w:rPr>
+    </w:lvl>
+    <w:lvl w:ilvl="8" w:tplc="040C0005" w:tentative="1">
+      <w:start w:val="1"/>
+      <w:numFmt w:val="bullet"/>
+      <w:lvlText w:val=""/>
+      <w:lvlJc w:val="left"/>
+      <w:pPr>
+        <w:ind w:left="6480" w:hanging="360"/>
+      </w:pPr>
+      <w:rPr>
+        <w:rFonts w:ascii="Wingdings" w:hAnsi="Wingdings" w:hint="default"/>
+      </w:rPr>
+    </w:lvl>
+  </w:abstractNum>
   <w:num w:numId="1">
-    <w:abstractNumId w:val="1"/>
+    <w:abstractNumId w:val="3"/>
   </w:num>
   <w:num w:numId="2">
-    <w:abstractNumId w:val="2"/>
+    <w:abstractNumId w:val="4"/>
   </w:num>
   <w:num w:numId="3">
-    <w:abstractNumId w:val="4"/>
+    <w:abstractNumId w:val="7"/>
   </w:num>
   <w:num w:numId="4">
-    <w:abstractNumId w:val="1"/>
+    <w:abstractNumId w:val="3"/>
   </w:num>
   <w:num w:numId="5">
-    <w:abstractNumId w:val="1"/>
+    <w:abstractNumId w:val="3"/>
   </w:num>
   <w:num w:numId="6">
-    <w:abstractNumId w:val="3"/>
+    <w:abstractNumId w:val="6"/>
   </w:num>
   <w:num w:numId="7">
-    <w:abstractNumId w:val="5"/>
+    <w:abstractNumId w:val="8"/>
   </w:num>
   <w:num w:numId="8">
     <w:abstractNumId w:val="0"/>
+  </w:num>
+  <w:num w:numId="9">
+    <w:abstractNumId w:val="9"/>
+  </w:num>
+  <w:num w:numId="10">
+    <w:abstractNumId w:val="5"/>
+  </w:num>
+  <w:num w:numId="11">
+    <w:abstractNumId w:val="1"/>
+  </w:num>
+  <w:num w:numId="12">
+    <w:abstractNumId w:val="2"/>
   </w:num>
 </w:numbering>
 </file>

</xml_diff>